<commit_message>
UPDATE LESSON PLAN TEMPLATE
</commit_message>
<xml_diff>
--- a/content/post/2020-06-29-teaching-a-2-days-forecasting-in-r-workshop-virtually/sessionplan.docx
+++ b/content/post/2020-06-29-teaching-a-2-days-forecasting-in-r-workshop-virtually/sessionplan.docx
@@ -797,13 +797,14 @@
         <w:tblLook w:val="04A0" w:firstRow="1" w:lastRow="0" w:firstColumn="1" w:lastColumn="0" w:noHBand="0" w:noVBand="1"/>
       </w:tblPr>
       <w:tblGrid>
-        <w:gridCol w:w="1866"/>
-        <w:gridCol w:w="1336"/>
-        <w:gridCol w:w="2344"/>
-        <w:gridCol w:w="1981"/>
-        <w:gridCol w:w="2079"/>
-        <w:gridCol w:w="2173"/>
-        <w:gridCol w:w="2171"/>
+        <w:gridCol w:w="1611"/>
+        <w:gridCol w:w="1195"/>
+        <w:gridCol w:w="2024"/>
+        <w:gridCol w:w="1707"/>
+        <w:gridCol w:w="1794"/>
+        <w:gridCol w:w="1875"/>
+        <w:gridCol w:w="1872"/>
+        <w:gridCol w:w="1872"/>
       </w:tblGrid>
       <w:tr>
         <w:trPr>
@@ -811,7 +812,7 @@
         </w:trPr>
         <w:tc>
           <w:tcPr>
-            <w:tcW w:w="669" w:type="pct"/>
+            <w:tcW w:w="577" w:type="pct"/>
           </w:tcPr>
           <w:p>
             <w:pPr>
@@ -848,7 +849,7 @@
         </w:tc>
         <w:tc>
           <w:tcPr>
-            <w:tcW w:w="479" w:type="pct"/>
+            <w:tcW w:w="428" w:type="pct"/>
           </w:tcPr>
           <w:p>
             <w:pPr>
@@ -885,7 +886,7 @@
         </w:tc>
         <w:tc>
           <w:tcPr>
-            <w:tcW w:w="840" w:type="pct"/>
+            <w:tcW w:w="725" w:type="pct"/>
           </w:tcPr>
           <w:p>
             <w:pPr>
@@ -906,7 +907,7 @@
         </w:tc>
         <w:tc>
           <w:tcPr>
-            <w:tcW w:w="710" w:type="pct"/>
+            <w:tcW w:w="612" w:type="pct"/>
           </w:tcPr>
           <w:p>
             <w:pPr>
@@ -927,7 +928,7 @@
         </w:tc>
         <w:tc>
           <w:tcPr>
-            <w:tcW w:w="745" w:type="pct"/>
+            <w:tcW w:w="643" w:type="pct"/>
           </w:tcPr>
           <w:p>
             <w:pPr>
@@ -948,7 +949,7 @@
         </w:tc>
         <w:tc>
           <w:tcPr>
-            <w:tcW w:w="779" w:type="pct"/>
+            <w:tcW w:w="672" w:type="pct"/>
           </w:tcPr>
           <w:p>
             <w:pPr>
@@ -969,7 +970,7 @@
         </w:tc>
         <w:tc>
           <w:tcPr>
-            <w:tcW w:w="778" w:type="pct"/>
+            <w:tcW w:w="671" w:type="pct"/>
           </w:tcPr>
           <w:p>
             <w:pPr>
@@ -985,6 +986,27 @@
                 <w:b/>
               </w:rPr>
               <w:t>Materials / Resources needed</w:t>
+            </w:r>
+          </w:p>
+        </w:tc>
+        <w:tc>
+          <w:tcPr>
+            <w:tcW w:w="671" w:type="pct"/>
+          </w:tcPr>
+          <w:p>
+            <w:pPr>
+              <w:spacing w:line="276" w:lineRule="auto"/>
+              <w:rPr>
+                <w:rFonts w:asciiTheme="minorBidi" w:hAnsiTheme="minorBidi" w:cstheme="minorBidi"/>
+                <w:b/>
+              </w:rPr>
+            </w:pPr>
+            <w:r>
+              <w:rPr>
+                <w:rFonts w:asciiTheme="minorBidi" w:hAnsiTheme="minorBidi" w:cstheme="minorBidi"/>
+                <w:b/>
+              </w:rPr>
+              <w:t>Logistics</w:t>
             </w:r>
           </w:p>
         </w:tc>
@@ -992,58 +1014,46 @@
       <w:tr>
         <w:tc>
           <w:tcPr>
-            <w:tcW w:w="669" w:type="pct"/>
-          </w:tcPr>
-          <w:p>
-            <w:pPr>
-              <w:spacing w:line="276" w:lineRule="auto"/>
-              <w:rPr>
-                <w:rFonts w:asciiTheme="minorBidi" w:hAnsiTheme="minorBidi" w:cstheme="minorBidi"/>
-                <w:sz w:val="24"/>
-              </w:rPr>
-            </w:pPr>
-            <w:r>
-              <w:rPr>
-                <w:rFonts w:asciiTheme="minorBidi" w:hAnsiTheme="minorBidi" w:cstheme="minorBidi"/>
-                <w:sz w:val="24"/>
-              </w:rPr>
-              <w:t>100</w:t>
-            </w:r>
-            <w:r>
-              <w:rPr>
-                <w:rFonts w:asciiTheme="minorBidi" w:hAnsiTheme="minorBidi" w:cstheme="minorBidi"/>
-                <w:sz w:val="24"/>
-              </w:rPr>
-              <w:t>:</w:t>
-            </w:r>
-            <w:r>
-              <w:rPr>
-                <w:rFonts w:asciiTheme="minorBidi" w:hAnsiTheme="minorBidi" w:cstheme="minorBidi"/>
-                <w:sz w:val="24"/>
-              </w:rPr>
-              <w:t>0</w:t>
-            </w:r>
-            <w:r>
-              <w:rPr>
-                <w:rFonts w:asciiTheme="minorBidi" w:hAnsiTheme="minorBidi" w:cstheme="minorBidi"/>
-                <w:sz w:val="24"/>
-              </w:rPr>
-              <w:t>0-</w:t>
-            </w:r>
-            <w:r>
-              <w:rPr>
-                <w:rFonts w:asciiTheme="minorBidi" w:hAnsiTheme="minorBidi" w:cstheme="minorBidi"/>
-                <w:sz w:val="24"/>
-              </w:rPr>
-              <w:t>10</w:t>
-            </w:r>
-            <w:r>
-              <w:rPr>
-                <w:rFonts w:asciiTheme="minorBidi" w:hAnsiTheme="minorBidi" w:cstheme="minorBidi"/>
-                <w:sz w:val="24"/>
-              </w:rPr>
-              <w:t>:</w:t>
-            </w:r>
+            <w:tcW w:w="577" w:type="pct"/>
+          </w:tcPr>
+          <w:p>
+            <w:pPr>
+              <w:spacing w:line="276" w:lineRule="auto"/>
+              <w:rPr>
+                <w:rFonts w:asciiTheme="minorBidi" w:hAnsiTheme="minorBidi" w:cstheme="minorBidi"/>
+                <w:sz w:val="24"/>
+              </w:rPr>
+            </w:pPr>
+            <w:r>
+              <w:rPr>
+                <w:rFonts w:asciiTheme="minorBidi" w:hAnsiTheme="minorBidi" w:cstheme="minorBidi"/>
+                <w:sz w:val="24"/>
+              </w:rPr>
+              <w:t>100:00-10:20</w:t>
+            </w:r>
+          </w:p>
+          <w:p>
+            <w:pPr>
+              <w:spacing w:line="276" w:lineRule="auto"/>
+              <w:rPr>
+                <w:rFonts w:asciiTheme="minorBidi" w:hAnsiTheme="minorBidi" w:cstheme="minorBidi"/>
+                <w:sz w:val="24"/>
+              </w:rPr>
+            </w:pPr>
+          </w:p>
+        </w:tc>
+        <w:tc>
+          <w:tcPr>
+            <w:tcW w:w="428" w:type="pct"/>
+          </w:tcPr>
+          <w:p>
+            <w:pPr>
+              <w:spacing w:line="276" w:lineRule="auto"/>
+              <w:rPr>
+                <w:rFonts w:asciiTheme="minorBidi" w:hAnsiTheme="minorBidi" w:cstheme="minorBidi"/>
+                <w:sz w:val="24"/>
+              </w:rPr>
+            </w:pPr>
             <w:r>
               <w:rPr>
                 <w:rFonts w:asciiTheme="minorBidi" w:hAnsiTheme="minorBidi" w:cstheme="minorBidi"/>
@@ -1052,40 +1062,10 @@
               <w:t>20</w:t>
             </w:r>
           </w:p>
-          <w:p>
-            <w:pPr>
-              <w:spacing w:line="276" w:lineRule="auto"/>
-              <w:rPr>
-                <w:rFonts w:asciiTheme="minorBidi" w:hAnsiTheme="minorBidi" w:cstheme="minorBidi"/>
-                <w:sz w:val="24"/>
-              </w:rPr>
-            </w:pPr>
-          </w:p>
-        </w:tc>
-        <w:tc>
-          <w:tcPr>
-            <w:tcW w:w="479" w:type="pct"/>
-          </w:tcPr>
-          <w:p>
-            <w:pPr>
-              <w:spacing w:line="276" w:lineRule="auto"/>
-              <w:rPr>
-                <w:rFonts w:asciiTheme="minorBidi" w:hAnsiTheme="minorBidi" w:cstheme="minorBidi"/>
-                <w:sz w:val="24"/>
-              </w:rPr>
-            </w:pPr>
-            <w:r>
-              <w:rPr>
-                <w:rFonts w:asciiTheme="minorBidi" w:hAnsiTheme="minorBidi" w:cstheme="minorBidi"/>
-                <w:sz w:val="24"/>
-              </w:rPr>
-              <w:t>20</w:t>
-            </w:r>
-          </w:p>
-        </w:tc>
-        <w:tc>
-          <w:tcPr>
-            <w:tcW w:w="840" w:type="pct"/>
+        </w:tc>
+        <w:tc>
+          <w:tcPr>
+            <w:tcW w:w="725" w:type="pct"/>
           </w:tcPr>
           <w:p>
             <w:pPr>
@@ -1106,35 +1086,28 @@
         </w:tc>
         <w:tc>
           <w:tcPr>
-            <w:tcW w:w="710" w:type="pct"/>
-          </w:tcPr>
-          <w:p>
-            <w:pPr>
-              <w:spacing w:line="276" w:lineRule="auto"/>
-              <w:rPr>
-                <w:rFonts w:asciiTheme="minorBidi" w:hAnsiTheme="minorBidi" w:cstheme="minorBidi"/>
-                <w:sz w:val="24"/>
-              </w:rPr>
-            </w:pPr>
-            <w:r>
-              <w:rPr>
-                <w:rFonts w:asciiTheme="minorBidi" w:hAnsiTheme="minorBidi" w:cstheme="minorBidi"/>
-                <w:sz w:val="24"/>
-              </w:rPr>
-              <w:t xml:space="preserve">Discussion, </w:t>
-            </w:r>
-            <w:r>
-              <w:rPr>
-                <w:rFonts w:asciiTheme="minorBidi" w:hAnsiTheme="minorBidi" w:cstheme="minorBidi"/>
-                <w:sz w:val="24"/>
-              </w:rPr>
-              <w:t>writing decisions, identify what to forecast</w:t>
-            </w:r>
-          </w:p>
-        </w:tc>
-        <w:tc>
-          <w:tcPr>
-            <w:tcW w:w="745" w:type="pct"/>
+            <w:tcW w:w="612" w:type="pct"/>
+          </w:tcPr>
+          <w:p>
+            <w:pPr>
+              <w:spacing w:line="276" w:lineRule="auto"/>
+              <w:rPr>
+                <w:rFonts w:asciiTheme="minorBidi" w:hAnsiTheme="minorBidi" w:cstheme="minorBidi"/>
+                <w:sz w:val="24"/>
+              </w:rPr>
+            </w:pPr>
+            <w:r>
+              <w:rPr>
+                <w:rFonts w:asciiTheme="minorBidi" w:hAnsiTheme="minorBidi" w:cstheme="minorBidi"/>
+                <w:sz w:val="24"/>
+              </w:rPr>
+              <w:t>Discussion, writing decisions, identify what to forecast</w:t>
+            </w:r>
+          </w:p>
+        </w:tc>
+        <w:tc>
+          <w:tcPr>
+            <w:tcW w:w="643" w:type="pct"/>
           </w:tcPr>
           <w:p>
             <w:pPr>
@@ -1155,57 +1128,71 @@
         </w:tc>
         <w:tc>
           <w:tcPr>
-            <w:tcW w:w="779" w:type="pct"/>
-          </w:tcPr>
-          <w:p>
-            <w:pPr>
-              <w:spacing w:line="276" w:lineRule="auto"/>
-              <w:rPr>
-                <w:rFonts w:asciiTheme="minorBidi" w:hAnsiTheme="minorBidi" w:cstheme="minorBidi"/>
-                <w:sz w:val="24"/>
-              </w:rPr>
-            </w:pPr>
-            <w:r>
-              <w:rPr>
-                <w:rFonts w:asciiTheme="minorBidi" w:hAnsiTheme="minorBidi" w:cstheme="minorBidi"/>
-                <w:sz w:val="24"/>
-              </w:rPr>
-              <w:t>Setting goals</w:t>
-            </w:r>
-            <w:r>
-              <w:rPr>
-                <w:rFonts w:asciiTheme="minorBidi" w:hAnsiTheme="minorBidi" w:cstheme="minorBidi"/>
-                <w:sz w:val="24"/>
-              </w:rPr>
-              <w:t>, filling in the Google Doc.</w:t>
-            </w:r>
-          </w:p>
-        </w:tc>
-        <w:tc>
-          <w:tcPr>
-            <w:tcW w:w="778" w:type="pct"/>
-          </w:tcPr>
-          <w:p>
-            <w:pPr>
-              <w:spacing w:line="276" w:lineRule="auto"/>
-              <w:rPr>
-                <w:rFonts w:asciiTheme="minorBidi" w:hAnsiTheme="minorBidi" w:cstheme="minorBidi"/>
-                <w:sz w:val="24"/>
-              </w:rPr>
-            </w:pPr>
+            <w:tcW w:w="672" w:type="pct"/>
+          </w:tcPr>
+          <w:p>
+            <w:pPr>
+              <w:spacing w:line="276" w:lineRule="auto"/>
+              <w:rPr>
+                <w:rFonts w:asciiTheme="minorBidi" w:hAnsiTheme="minorBidi" w:cstheme="minorBidi"/>
+                <w:sz w:val="24"/>
+              </w:rPr>
+            </w:pPr>
+            <w:r>
+              <w:rPr>
+                <w:rFonts w:asciiTheme="minorBidi" w:hAnsiTheme="minorBidi" w:cstheme="minorBidi"/>
+                <w:sz w:val="24"/>
+              </w:rPr>
+              <w:t>Setting goals, filling in the Google Doc.</w:t>
+            </w:r>
+          </w:p>
+        </w:tc>
+        <w:tc>
+          <w:tcPr>
+            <w:tcW w:w="671" w:type="pct"/>
+          </w:tcPr>
+          <w:p>
+            <w:pPr>
+              <w:spacing w:line="276" w:lineRule="auto"/>
+              <w:rPr>
+                <w:rFonts w:asciiTheme="minorBidi" w:hAnsiTheme="minorBidi" w:cstheme="minorBidi"/>
+                <w:sz w:val="24"/>
+              </w:rPr>
+            </w:pPr>
+            <w:r>
+              <w:rPr>
+                <w:rFonts w:asciiTheme="minorBidi" w:hAnsiTheme="minorBidi" w:cstheme="minorBidi"/>
+                <w:sz w:val="24"/>
+              </w:rPr>
+              <w:t xml:space="preserve">Google Doc. </w:t>
+            </w:r>
+          </w:p>
+        </w:tc>
+        <w:tc>
+          <w:tcPr>
+            <w:tcW w:w="671" w:type="pct"/>
+          </w:tcPr>
+          <w:p>
+            <w:pPr>
+              <w:spacing w:line="276" w:lineRule="auto"/>
+              <w:rPr>
+                <w:rFonts w:asciiTheme="minorBidi" w:hAnsiTheme="minorBidi" w:cstheme="minorBidi"/>
+                <w:sz w:val="24"/>
+              </w:rPr>
+            </w:pPr>
+            <w:r>
+              <w:rPr>
+                <w:rFonts w:asciiTheme="minorBidi" w:hAnsiTheme="minorBidi" w:cstheme="minorBidi"/>
+                <w:sz w:val="24"/>
+              </w:rPr>
+              <w:t xml:space="preserve">MS teams, </w:t>
+            </w:r>
             <w:r>
               <w:rPr>
                 <w:rFonts w:asciiTheme="minorBidi" w:hAnsiTheme="minorBidi" w:cstheme="minorBidi"/>
                 <w:sz w:val="24"/>
               </w:rPr>
               <w:t>Google Doc.</w:t>
-            </w:r>
-            <w:r>
-              <w:rPr>
-                <w:rFonts w:asciiTheme="minorBidi" w:hAnsiTheme="minorBidi" w:cstheme="minorBidi"/>
-                <w:sz w:val="24"/>
-              </w:rPr>
-              <w:t xml:space="preserve"> </w:t>
             </w:r>
           </w:p>
         </w:tc>
@@ -1213,56 +1200,28 @@
       <w:tr>
         <w:tc>
           <w:tcPr>
-            <w:tcW w:w="669" w:type="pct"/>
-          </w:tcPr>
-          <w:p>
-            <w:pPr>
-              <w:spacing w:line="276" w:lineRule="auto"/>
-              <w:rPr>
-                <w:rFonts w:asciiTheme="minorBidi" w:hAnsiTheme="minorBidi" w:cstheme="minorBidi"/>
-                <w:sz w:val="24"/>
-              </w:rPr>
-            </w:pPr>
-            <w:r>
-              <w:rPr>
-                <w:rFonts w:asciiTheme="minorBidi" w:hAnsiTheme="minorBidi" w:cstheme="minorBidi"/>
-                <w:sz w:val="24"/>
-              </w:rPr>
-              <w:t>10</w:t>
-            </w:r>
-            <w:r>
-              <w:rPr>
-                <w:rFonts w:asciiTheme="minorBidi" w:hAnsiTheme="minorBidi" w:cstheme="minorBidi"/>
-                <w:sz w:val="24"/>
-              </w:rPr>
-              <w:t>:</w:t>
-            </w:r>
-            <w:r>
-              <w:rPr>
-                <w:rFonts w:asciiTheme="minorBidi" w:hAnsiTheme="minorBidi" w:cstheme="minorBidi"/>
-                <w:sz w:val="24"/>
-              </w:rPr>
-              <w:t>20</w:t>
-            </w:r>
-            <w:r>
-              <w:rPr>
-                <w:rFonts w:asciiTheme="minorBidi" w:hAnsiTheme="minorBidi" w:cstheme="minorBidi"/>
-                <w:sz w:val="24"/>
-              </w:rPr>
-              <w:t>-10:</w:t>
-            </w:r>
-            <w:r>
-              <w:rPr>
-                <w:rFonts w:asciiTheme="minorBidi" w:hAnsiTheme="minorBidi" w:cstheme="minorBidi"/>
-                <w:sz w:val="24"/>
-              </w:rPr>
-              <w:t>26</w:t>
-            </w:r>
-          </w:p>
-        </w:tc>
-        <w:tc>
-          <w:tcPr>
-            <w:tcW w:w="479" w:type="pct"/>
+            <w:tcW w:w="577" w:type="pct"/>
+          </w:tcPr>
+          <w:p>
+            <w:pPr>
+              <w:spacing w:line="276" w:lineRule="auto"/>
+              <w:rPr>
+                <w:rFonts w:asciiTheme="minorBidi" w:hAnsiTheme="minorBidi" w:cstheme="minorBidi"/>
+                <w:sz w:val="24"/>
+              </w:rPr>
+            </w:pPr>
+            <w:r>
+              <w:rPr>
+                <w:rFonts w:asciiTheme="minorBidi" w:hAnsiTheme="minorBidi" w:cstheme="minorBidi"/>
+                <w:sz w:val="24"/>
+              </w:rPr>
+              <w:t>10:20-10:26</w:t>
+            </w:r>
+          </w:p>
+        </w:tc>
+        <w:tc>
+          <w:tcPr>
+            <w:tcW w:w="428" w:type="pct"/>
           </w:tcPr>
           <w:p>
             <w:pPr>
@@ -1283,7 +1242,7 @@
         </w:tc>
         <w:tc>
           <w:tcPr>
-            <w:tcW w:w="840" w:type="pct"/>
+            <w:tcW w:w="725" w:type="pct"/>
           </w:tcPr>
           <w:p>
             <w:pPr>
@@ -1304,7 +1263,7 @@
         </w:tc>
         <w:tc>
           <w:tcPr>
-            <w:tcW w:w="710" w:type="pct"/>
+            <w:tcW w:w="612" w:type="pct"/>
           </w:tcPr>
           <w:p>
             <w:pPr>
@@ -1325,7 +1284,7 @@
         </w:tc>
         <w:tc>
           <w:tcPr>
-            <w:tcW w:w="745" w:type="pct"/>
+            <w:tcW w:w="643" w:type="pct"/>
           </w:tcPr>
           <w:p>
             <w:pPr>
@@ -1346,7 +1305,7 @@
         </w:tc>
         <w:tc>
           <w:tcPr>
-            <w:tcW w:w="779" w:type="pct"/>
+            <w:tcW w:w="672" w:type="pct"/>
           </w:tcPr>
           <w:p>
             <w:pPr>
@@ -1381,7 +1340,7 @@
         </w:tc>
         <w:tc>
           <w:tcPr>
-            <w:tcW w:w="778" w:type="pct"/>
+            <w:tcW w:w="671" w:type="pct"/>
           </w:tcPr>
           <w:p>
             <w:pPr>
@@ -1397,6 +1356,34 @@
                 <w:sz w:val="24"/>
               </w:rPr>
               <w:t>Lecture notes</w:t>
+            </w:r>
+          </w:p>
+        </w:tc>
+        <w:tc>
+          <w:tcPr>
+            <w:tcW w:w="671" w:type="pct"/>
+          </w:tcPr>
+          <w:p>
+            <w:pPr>
+              <w:spacing w:line="276" w:lineRule="auto"/>
+              <w:rPr>
+                <w:rFonts w:asciiTheme="minorBidi" w:hAnsiTheme="minorBidi" w:cstheme="minorBidi"/>
+                <w:sz w:val="24"/>
+              </w:rPr>
+            </w:pPr>
+            <w:r>
+              <w:rPr>
+                <w:rFonts w:asciiTheme="minorBidi" w:hAnsiTheme="minorBidi" w:cstheme="minorBidi"/>
+                <w:sz w:val="24"/>
+              </w:rPr>
+              <w:t>MS teams,</w:t>
+            </w:r>
+            <w:r>
+              <w:rPr>
+                <w:rFonts w:asciiTheme="minorBidi" w:hAnsiTheme="minorBidi" w:cstheme="minorBidi"/>
+                <w:sz w:val="24"/>
+              </w:rPr>
+              <w:t xml:space="preserve"> Learning Central</w:t>
             </w:r>
           </w:p>
         </w:tc>
@@ -1407,49 +1394,28 @@
         </w:trPr>
         <w:tc>
           <w:tcPr>
-            <w:tcW w:w="669" w:type="pct"/>
-          </w:tcPr>
-          <w:p>
-            <w:pPr>
-              <w:spacing w:line="276" w:lineRule="auto"/>
-              <w:rPr>
-                <w:rFonts w:asciiTheme="minorBidi" w:hAnsiTheme="minorBidi" w:cstheme="minorBidi"/>
-                <w:sz w:val="24"/>
-              </w:rPr>
-            </w:pPr>
-            <w:r>
-              <w:rPr>
-                <w:rFonts w:asciiTheme="minorBidi" w:hAnsiTheme="minorBidi" w:cstheme="minorBidi"/>
-                <w:sz w:val="24"/>
-              </w:rPr>
-              <w:t>10:</w:t>
-            </w:r>
-            <w:r>
-              <w:rPr>
-                <w:rFonts w:asciiTheme="minorBidi" w:hAnsiTheme="minorBidi" w:cstheme="minorBidi"/>
-                <w:sz w:val="24"/>
-              </w:rPr>
-              <w:t>26</w:t>
-            </w:r>
-            <w:r>
-              <w:rPr>
-                <w:rFonts w:asciiTheme="minorBidi" w:hAnsiTheme="minorBidi" w:cstheme="minorBidi"/>
-                <w:sz w:val="24"/>
-              </w:rPr>
-              <w:t>-10:</w:t>
-            </w:r>
-            <w:r>
-              <w:rPr>
-                <w:rFonts w:asciiTheme="minorBidi" w:hAnsiTheme="minorBidi" w:cstheme="minorBidi"/>
-                <w:sz w:val="24"/>
-              </w:rPr>
-              <w:t>32</w:t>
-            </w:r>
-          </w:p>
-        </w:tc>
-        <w:tc>
-          <w:tcPr>
-            <w:tcW w:w="479" w:type="pct"/>
+            <w:tcW w:w="577" w:type="pct"/>
+          </w:tcPr>
+          <w:p>
+            <w:pPr>
+              <w:spacing w:line="276" w:lineRule="auto"/>
+              <w:rPr>
+                <w:rFonts w:asciiTheme="minorBidi" w:hAnsiTheme="minorBidi" w:cstheme="minorBidi"/>
+                <w:sz w:val="24"/>
+              </w:rPr>
+            </w:pPr>
+            <w:r>
+              <w:rPr>
+                <w:rFonts w:asciiTheme="minorBidi" w:hAnsiTheme="minorBidi" w:cstheme="minorBidi"/>
+                <w:sz w:val="24"/>
+              </w:rPr>
+              <w:t>10:26-10:32</w:t>
+            </w:r>
+          </w:p>
+        </w:tc>
+        <w:tc>
+          <w:tcPr>
+            <w:tcW w:w="428" w:type="pct"/>
           </w:tcPr>
           <w:p>
             <w:pPr>
@@ -1470,7 +1436,7 @@
         </w:tc>
         <w:tc>
           <w:tcPr>
-            <w:tcW w:w="840" w:type="pct"/>
+            <w:tcW w:w="725" w:type="pct"/>
           </w:tcPr>
           <w:p>
             <w:pPr>
@@ -1491,7 +1457,7 @@
         </w:tc>
         <w:tc>
           <w:tcPr>
-            <w:tcW w:w="710" w:type="pct"/>
+            <w:tcW w:w="612" w:type="pct"/>
           </w:tcPr>
           <w:p>
             <w:pPr>
@@ -1512,7 +1478,7 @@
         </w:tc>
         <w:tc>
           <w:tcPr>
-            <w:tcW w:w="745" w:type="pct"/>
+            <w:tcW w:w="643" w:type="pct"/>
           </w:tcPr>
           <w:p>
             <w:pPr>
@@ -1533,7 +1499,7 @@
         </w:tc>
         <w:tc>
           <w:tcPr>
-            <w:tcW w:w="779" w:type="pct"/>
+            <w:tcW w:w="672" w:type="pct"/>
           </w:tcPr>
           <w:p>
             <w:pPr>
@@ -1554,7 +1520,30 @@
         </w:tc>
         <w:tc>
           <w:tcPr>
-            <w:tcW w:w="778" w:type="pct"/>
+            <w:tcW w:w="671" w:type="pct"/>
+          </w:tcPr>
+          <w:p>
+            <w:pPr>
+              <w:spacing w:line="276" w:lineRule="auto"/>
+              <w:rPr>
+                <w:rFonts w:asciiTheme="minorBidi" w:hAnsiTheme="minorBidi" w:cstheme="minorBidi"/>
+                <w:sz w:val="24"/>
+              </w:rPr>
+            </w:pPr>
+            <w:proofErr w:type="spellStart"/>
+            <w:r>
+              <w:rPr>
+                <w:rFonts w:asciiTheme="minorBidi" w:hAnsiTheme="minorBidi" w:cstheme="minorBidi"/>
+                <w:sz w:val="24"/>
+              </w:rPr>
+              <w:t>Mentimeter</w:t>
+            </w:r>
+            <w:proofErr w:type="spellEnd"/>
+          </w:p>
+        </w:tc>
+        <w:tc>
+          <w:tcPr>
+            <w:tcW w:w="671" w:type="pct"/>
           </w:tcPr>
           <w:p>
             <w:pPr>
@@ -1582,49 +1571,28 @@
         </w:trPr>
         <w:tc>
           <w:tcPr>
-            <w:tcW w:w="669" w:type="pct"/>
-          </w:tcPr>
-          <w:p>
-            <w:pPr>
-              <w:spacing w:line="276" w:lineRule="auto"/>
-              <w:rPr>
-                <w:rFonts w:asciiTheme="minorBidi" w:hAnsiTheme="minorBidi" w:cstheme="minorBidi"/>
-                <w:sz w:val="24"/>
-              </w:rPr>
-            </w:pPr>
-            <w:r>
-              <w:rPr>
-                <w:rFonts w:asciiTheme="minorBidi" w:hAnsiTheme="minorBidi" w:cstheme="minorBidi"/>
-                <w:sz w:val="24"/>
-              </w:rPr>
-              <w:t>10:</w:t>
-            </w:r>
-            <w:r>
-              <w:rPr>
-                <w:rFonts w:asciiTheme="minorBidi" w:hAnsiTheme="minorBidi" w:cstheme="minorBidi"/>
-                <w:sz w:val="24"/>
-              </w:rPr>
-              <w:t>32</w:t>
-            </w:r>
-            <w:r>
-              <w:rPr>
-                <w:rFonts w:asciiTheme="minorBidi" w:hAnsiTheme="minorBidi" w:cstheme="minorBidi"/>
-                <w:sz w:val="24"/>
-              </w:rPr>
-              <w:t>-10:</w:t>
-            </w:r>
-            <w:r>
-              <w:rPr>
-                <w:rFonts w:asciiTheme="minorBidi" w:hAnsiTheme="minorBidi" w:cstheme="minorBidi"/>
-                <w:sz w:val="24"/>
-              </w:rPr>
-              <w:t>38</w:t>
-            </w:r>
-          </w:p>
-        </w:tc>
-        <w:tc>
-          <w:tcPr>
-            <w:tcW w:w="479" w:type="pct"/>
+            <w:tcW w:w="577" w:type="pct"/>
+          </w:tcPr>
+          <w:p>
+            <w:pPr>
+              <w:spacing w:line="276" w:lineRule="auto"/>
+              <w:rPr>
+                <w:rFonts w:asciiTheme="minorBidi" w:hAnsiTheme="minorBidi" w:cstheme="minorBidi"/>
+                <w:sz w:val="24"/>
+              </w:rPr>
+            </w:pPr>
+            <w:r>
+              <w:rPr>
+                <w:rFonts w:asciiTheme="minorBidi" w:hAnsiTheme="minorBidi" w:cstheme="minorBidi"/>
+                <w:sz w:val="24"/>
+              </w:rPr>
+              <w:t>10:32-10:38</w:t>
+            </w:r>
+          </w:p>
+        </w:tc>
+        <w:tc>
+          <w:tcPr>
+            <w:tcW w:w="428" w:type="pct"/>
           </w:tcPr>
           <w:p>
             <w:pPr>
@@ -1645,7 +1613,7 @@
         </w:tc>
         <w:tc>
           <w:tcPr>
-            <w:tcW w:w="840" w:type="pct"/>
+            <w:tcW w:w="725" w:type="pct"/>
           </w:tcPr>
           <w:p>
             <w:pPr>
@@ -1666,7 +1634,7 @@
         </w:tc>
         <w:tc>
           <w:tcPr>
-            <w:tcW w:w="710" w:type="pct"/>
+            <w:tcW w:w="612" w:type="pct"/>
           </w:tcPr>
           <w:p>
             <w:pPr>
@@ -1687,7 +1655,7 @@
         </w:tc>
         <w:tc>
           <w:tcPr>
-            <w:tcW w:w="745" w:type="pct"/>
+            <w:tcW w:w="643" w:type="pct"/>
           </w:tcPr>
           <w:p>
             <w:pPr>
@@ -1708,7 +1676,7 @@
         </w:tc>
         <w:tc>
           <w:tcPr>
-            <w:tcW w:w="779" w:type="pct"/>
+            <w:tcW w:w="672" w:type="pct"/>
           </w:tcPr>
           <w:p>
             <w:pPr>
@@ -1743,22 +1711,43 @@
         </w:tc>
         <w:tc>
           <w:tcPr>
-            <w:tcW w:w="778" w:type="pct"/>
-          </w:tcPr>
-          <w:p>
-            <w:pPr>
-              <w:spacing w:line="276" w:lineRule="auto"/>
-              <w:rPr>
-                <w:rFonts w:asciiTheme="minorBidi" w:hAnsiTheme="minorBidi" w:cstheme="minorBidi"/>
-                <w:sz w:val="24"/>
-              </w:rPr>
-            </w:pPr>
-            <w:r>
-              <w:rPr>
-                <w:rFonts w:asciiTheme="minorBidi" w:hAnsiTheme="minorBidi" w:cstheme="minorBidi"/>
-                <w:sz w:val="24"/>
-              </w:rPr>
-              <w:t>Forecasting process</w:t>
+            <w:tcW w:w="671" w:type="pct"/>
+          </w:tcPr>
+          <w:p>
+            <w:pPr>
+              <w:spacing w:line="276" w:lineRule="auto"/>
+              <w:rPr>
+                <w:rFonts w:asciiTheme="minorBidi" w:hAnsiTheme="minorBidi" w:cstheme="minorBidi"/>
+                <w:sz w:val="24"/>
+              </w:rPr>
+            </w:pPr>
+            <w:r>
+              <w:rPr>
+                <w:rFonts w:asciiTheme="minorBidi" w:hAnsiTheme="minorBidi" w:cstheme="minorBidi"/>
+                <w:sz w:val="24"/>
+              </w:rPr>
+              <w:t>Lecture notes</w:t>
+            </w:r>
+          </w:p>
+        </w:tc>
+        <w:tc>
+          <w:tcPr>
+            <w:tcW w:w="671" w:type="pct"/>
+          </w:tcPr>
+          <w:p>
+            <w:pPr>
+              <w:spacing w:line="276" w:lineRule="auto"/>
+              <w:rPr>
+                <w:rFonts w:asciiTheme="minorBidi" w:hAnsiTheme="minorBidi" w:cstheme="minorBidi"/>
+                <w:sz w:val="24"/>
+              </w:rPr>
+            </w:pPr>
+            <w:r>
+              <w:rPr>
+                <w:rFonts w:asciiTheme="minorBidi" w:hAnsiTheme="minorBidi" w:cstheme="minorBidi"/>
+                <w:sz w:val="24"/>
+              </w:rPr>
+              <w:t>MS teams, Learning Central</w:t>
             </w:r>
           </w:p>
         </w:tc>
@@ -1766,49 +1755,28 @@
       <w:tr>
         <w:tc>
           <w:tcPr>
-            <w:tcW w:w="669" w:type="pct"/>
-          </w:tcPr>
-          <w:p>
-            <w:pPr>
-              <w:spacing w:line="276" w:lineRule="auto"/>
-              <w:rPr>
-                <w:rFonts w:asciiTheme="minorBidi" w:hAnsiTheme="minorBidi" w:cstheme="minorBidi"/>
-                <w:sz w:val="24"/>
-              </w:rPr>
-            </w:pPr>
-            <w:r>
-              <w:rPr>
-                <w:rFonts w:asciiTheme="minorBidi" w:hAnsiTheme="minorBidi" w:cstheme="minorBidi"/>
-                <w:sz w:val="24"/>
-              </w:rPr>
-              <w:t>10:</w:t>
-            </w:r>
-            <w:r>
-              <w:rPr>
-                <w:rFonts w:asciiTheme="minorBidi" w:hAnsiTheme="minorBidi" w:cstheme="minorBidi"/>
-                <w:sz w:val="24"/>
-              </w:rPr>
-              <w:t>38</w:t>
-            </w:r>
-            <w:r>
-              <w:rPr>
-                <w:rFonts w:asciiTheme="minorBidi" w:hAnsiTheme="minorBidi" w:cstheme="minorBidi"/>
-                <w:sz w:val="24"/>
-              </w:rPr>
-              <w:t>-10:</w:t>
-            </w:r>
-            <w:r>
-              <w:rPr>
-                <w:rFonts w:asciiTheme="minorBidi" w:hAnsiTheme="minorBidi" w:cstheme="minorBidi"/>
-                <w:sz w:val="24"/>
-              </w:rPr>
-              <w:t>44</w:t>
-            </w:r>
-          </w:p>
-        </w:tc>
-        <w:tc>
-          <w:tcPr>
-            <w:tcW w:w="479" w:type="pct"/>
+            <w:tcW w:w="577" w:type="pct"/>
+          </w:tcPr>
+          <w:p>
+            <w:pPr>
+              <w:spacing w:line="276" w:lineRule="auto"/>
+              <w:rPr>
+                <w:rFonts w:asciiTheme="minorBidi" w:hAnsiTheme="minorBidi" w:cstheme="minorBidi"/>
+                <w:sz w:val="24"/>
+              </w:rPr>
+            </w:pPr>
+            <w:r>
+              <w:rPr>
+                <w:rFonts w:asciiTheme="minorBidi" w:hAnsiTheme="minorBidi" w:cstheme="minorBidi"/>
+                <w:sz w:val="24"/>
+              </w:rPr>
+              <w:t>10:38-10:44</w:t>
+            </w:r>
+          </w:p>
+        </w:tc>
+        <w:tc>
+          <w:tcPr>
+            <w:tcW w:w="428" w:type="pct"/>
           </w:tcPr>
           <w:p>
             <w:pPr>
@@ -1829,7 +1797,7 @@
         </w:tc>
         <w:tc>
           <w:tcPr>
-            <w:tcW w:w="840" w:type="pct"/>
+            <w:tcW w:w="725" w:type="pct"/>
           </w:tcPr>
           <w:p>
             <w:pPr>
@@ -1850,7 +1818,7 @@
         </w:tc>
         <w:tc>
           <w:tcPr>
-            <w:tcW w:w="710" w:type="pct"/>
+            <w:tcW w:w="612" w:type="pct"/>
           </w:tcPr>
           <w:p>
             <w:pPr>
@@ -1871,7 +1839,7 @@
         </w:tc>
         <w:tc>
           <w:tcPr>
-            <w:tcW w:w="745" w:type="pct"/>
+            <w:tcW w:w="643" w:type="pct"/>
           </w:tcPr>
           <w:p>
             <w:pPr>
@@ -1892,7 +1860,7 @@
         </w:tc>
         <w:tc>
           <w:tcPr>
-            <w:tcW w:w="779" w:type="pct"/>
+            <w:tcW w:w="672" w:type="pct"/>
           </w:tcPr>
           <w:p>
             <w:pPr>
@@ -1913,7 +1881,7 @@
         </w:tc>
         <w:tc>
           <w:tcPr>
-            <w:tcW w:w="778" w:type="pct"/>
+            <w:tcW w:w="671" w:type="pct"/>
           </w:tcPr>
           <w:p>
             <w:pPr>
@@ -1929,6 +1897,27 @@
                 <w:sz w:val="24"/>
               </w:rPr>
               <w:t>Lecture notes</w:t>
+            </w:r>
+          </w:p>
+        </w:tc>
+        <w:tc>
+          <w:tcPr>
+            <w:tcW w:w="671" w:type="pct"/>
+          </w:tcPr>
+          <w:p>
+            <w:pPr>
+              <w:spacing w:line="276" w:lineRule="auto"/>
+              <w:rPr>
+                <w:rFonts w:asciiTheme="minorBidi" w:hAnsiTheme="minorBidi" w:cstheme="minorBidi"/>
+                <w:sz w:val="24"/>
+              </w:rPr>
+            </w:pPr>
+            <w:r>
+              <w:rPr>
+                <w:rFonts w:asciiTheme="minorBidi" w:hAnsiTheme="minorBidi" w:cstheme="minorBidi"/>
+                <w:sz w:val="24"/>
+              </w:rPr>
+              <w:t>MS teams, Learning Central</w:t>
             </w:r>
           </w:p>
         </w:tc>
@@ -1936,49 +1925,29 @@
       <w:tr>
         <w:tc>
           <w:tcPr>
-            <w:tcW w:w="669" w:type="pct"/>
-          </w:tcPr>
-          <w:p>
-            <w:pPr>
-              <w:spacing w:line="276" w:lineRule="auto"/>
-              <w:rPr>
-                <w:rFonts w:asciiTheme="minorBidi" w:hAnsiTheme="minorBidi" w:cstheme="minorBidi"/>
-                <w:sz w:val="24"/>
-              </w:rPr>
-            </w:pPr>
-            <w:r>
-              <w:rPr>
-                <w:rFonts w:asciiTheme="minorBidi" w:hAnsiTheme="minorBidi" w:cstheme="minorBidi"/>
-                <w:sz w:val="24"/>
-              </w:rPr>
-              <w:t>10:</w:t>
-            </w:r>
-            <w:r>
-              <w:rPr>
-                <w:rFonts w:asciiTheme="minorBidi" w:hAnsiTheme="minorBidi" w:cstheme="minorBidi"/>
-                <w:sz w:val="24"/>
-              </w:rPr>
-              <w:t>44</w:t>
-            </w:r>
-            <w:r>
-              <w:rPr>
-                <w:rFonts w:asciiTheme="minorBidi" w:hAnsiTheme="minorBidi" w:cstheme="minorBidi"/>
-                <w:sz w:val="24"/>
-              </w:rPr>
-              <w:t>-10:</w:t>
-            </w:r>
-            <w:r>
-              <w:rPr>
-                <w:rFonts w:asciiTheme="minorBidi" w:hAnsiTheme="minorBidi" w:cstheme="minorBidi"/>
-                <w:sz w:val="24"/>
-              </w:rPr>
-              <w:t>50</w:t>
-            </w:r>
-          </w:p>
-        </w:tc>
-        <w:tc>
-          <w:tcPr>
-            <w:tcW w:w="479" w:type="pct"/>
+            <w:tcW w:w="577" w:type="pct"/>
+          </w:tcPr>
+          <w:p>
+            <w:pPr>
+              <w:spacing w:line="276" w:lineRule="auto"/>
+              <w:rPr>
+                <w:rFonts w:asciiTheme="minorBidi" w:hAnsiTheme="minorBidi" w:cstheme="minorBidi"/>
+                <w:sz w:val="24"/>
+              </w:rPr>
+            </w:pPr>
+            <w:r>
+              <w:rPr>
+                <w:rFonts w:asciiTheme="minorBidi" w:hAnsiTheme="minorBidi" w:cstheme="minorBidi"/>
+                <w:sz w:val="24"/>
+              </w:rPr>
+              <w:lastRenderedPageBreak/>
+              <w:t>10:44-10:50</w:t>
+            </w:r>
+          </w:p>
+        </w:tc>
+        <w:tc>
+          <w:tcPr>
+            <w:tcW w:w="428" w:type="pct"/>
           </w:tcPr>
           <w:p>
             <w:pPr>
@@ -1999,7 +1968,7 @@
         </w:tc>
         <w:tc>
           <w:tcPr>
-            <w:tcW w:w="840" w:type="pct"/>
+            <w:tcW w:w="725" w:type="pct"/>
           </w:tcPr>
           <w:p>
             <w:pPr>
@@ -2020,7 +1989,7 @@
         </w:tc>
         <w:tc>
           <w:tcPr>
-            <w:tcW w:w="710" w:type="pct"/>
+            <w:tcW w:w="612" w:type="pct"/>
           </w:tcPr>
           <w:p>
             <w:pPr>
@@ -2041,7 +2010,7 @@
         </w:tc>
         <w:tc>
           <w:tcPr>
-            <w:tcW w:w="745" w:type="pct"/>
+            <w:tcW w:w="643" w:type="pct"/>
           </w:tcPr>
           <w:p>
             <w:pPr>
@@ -2062,35 +2031,28 @@
         </w:tc>
         <w:tc>
           <w:tcPr>
-            <w:tcW w:w="779" w:type="pct"/>
-          </w:tcPr>
-          <w:p>
-            <w:pPr>
-              <w:spacing w:line="276" w:lineRule="auto"/>
-              <w:rPr>
-                <w:rFonts w:asciiTheme="minorBidi" w:hAnsiTheme="minorBidi" w:cstheme="minorBidi"/>
-                <w:sz w:val="24"/>
-              </w:rPr>
-            </w:pPr>
-            <w:r>
-              <w:rPr>
-                <w:rFonts w:asciiTheme="minorBidi" w:hAnsiTheme="minorBidi" w:cstheme="minorBidi"/>
-                <w:sz w:val="24"/>
-              </w:rPr>
-              <w:t>Correct answer in the p</w:t>
-            </w:r>
-            <w:r>
-              <w:rPr>
-                <w:rFonts w:asciiTheme="minorBidi" w:hAnsiTheme="minorBidi" w:cstheme="minorBidi"/>
-                <w:sz w:val="24"/>
-              </w:rPr>
-              <w:t>oll</w:t>
-            </w:r>
-          </w:p>
-        </w:tc>
-        <w:tc>
-          <w:tcPr>
-            <w:tcW w:w="778" w:type="pct"/>
+            <w:tcW w:w="672" w:type="pct"/>
+          </w:tcPr>
+          <w:p>
+            <w:pPr>
+              <w:spacing w:line="276" w:lineRule="auto"/>
+              <w:rPr>
+                <w:rFonts w:asciiTheme="minorBidi" w:hAnsiTheme="minorBidi" w:cstheme="minorBidi"/>
+                <w:sz w:val="24"/>
+              </w:rPr>
+            </w:pPr>
+            <w:r>
+              <w:rPr>
+                <w:rFonts w:asciiTheme="minorBidi" w:hAnsiTheme="minorBidi" w:cstheme="minorBidi"/>
+                <w:sz w:val="24"/>
+              </w:rPr>
+              <w:t>Correct answer in the poll</w:t>
+            </w:r>
+          </w:p>
+        </w:tc>
+        <w:tc>
+          <w:tcPr>
+            <w:tcW w:w="671" w:type="pct"/>
           </w:tcPr>
           <w:p>
             <w:pPr>
@@ -2109,70 +2071,80 @@
               <w:t>Mentimeter</w:t>
             </w:r>
             <w:proofErr w:type="spellEnd"/>
+          </w:p>
+        </w:tc>
+        <w:tc>
+          <w:tcPr>
+            <w:tcW w:w="671" w:type="pct"/>
+          </w:tcPr>
+          <w:p>
+            <w:pPr>
+              <w:spacing w:line="276" w:lineRule="auto"/>
+              <w:rPr>
+                <w:rFonts w:asciiTheme="minorBidi" w:hAnsiTheme="minorBidi" w:cstheme="minorBidi"/>
+                <w:sz w:val="24"/>
+              </w:rPr>
+            </w:pPr>
+            <w:r>
+              <w:rPr>
+                <w:rFonts w:asciiTheme="minorBidi" w:hAnsiTheme="minorBidi" w:cstheme="minorBidi"/>
+                <w:sz w:val="24"/>
+              </w:rPr>
+              <w:t xml:space="preserve">MS </w:t>
+            </w:r>
+            <w:proofErr w:type="gramStart"/>
+            <w:r>
+              <w:rPr>
+                <w:rFonts w:asciiTheme="minorBidi" w:hAnsiTheme="minorBidi" w:cstheme="minorBidi"/>
+                <w:sz w:val="24"/>
+              </w:rPr>
+              <w:t>teams</w:t>
+            </w:r>
+            <w:r>
+              <w:rPr>
+                <w:rFonts w:asciiTheme="minorBidi" w:hAnsiTheme="minorBidi" w:cstheme="minorBidi"/>
+                <w:sz w:val="24"/>
+              </w:rPr>
+              <w:t xml:space="preserve"> ,</w:t>
+            </w:r>
+            <w:proofErr w:type="spellStart"/>
+            <w:r>
+              <w:rPr>
+                <w:rFonts w:asciiTheme="minorBidi" w:hAnsiTheme="minorBidi" w:cstheme="minorBidi"/>
+                <w:sz w:val="24"/>
+              </w:rPr>
+              <w:t>Mentimeter</w:t>
+            </w:r>
+            <w:proofErr w:type="spellEnd"/>
+            <w:proofErr w:type="gramEnd"/>
           </w:p>
         </w:tc>
       </w:tr>
       <w:tr>
         <w:tc>
           <w:tcPr>
-            <w:tcW w:w="669" w:type="pct"/>
-          </w:tcPr>
-          <w:p>
-            <w:pPr>
-              <w:spacing w:line="276" w:lineRule="auto"/>
-              <w:rPr>
-                <w:rFonts w:asciiTheme="minorBidi" w:hAnsiTheme="minorBidi" w:cstheme="minorBidi"/>
-                <w:sz w:val="24"/>
-              </w:rPr>
-            </w:pPr>
-            <w:r>
-              <w:rPr>
-                <w:rFonts w:asciiTheme="minorBidi" w:hAnsiTheme="minorBidi" w:cstheme="minorBidi"/>
-                <w:sz w:val="24"/>
-              </w:rPr>
-              <w:lastRenderedPageBreak/>
-              <w:t>10:</w:t>
-            </w:r>
-            <w:r>
-              <w:rPr>
-                <w:rFonts w:asciiTheme="minorBidi" w:hAnsiTheme="minorBidi" w:cstheme="minorBidi"/>
-                <w:sz w:val="24"/>
-              </w:rPr>
-              <w:t>50</w:t>
-            </w:r>
-            <w:r>
-              <w:rPr>
-                <w:rFonts w:asciiTheme="minorBidi" w:hAnsiTheme="minorBidi" w:cstheme="minorBidi"/>
-                <w:sz w:val="24"/>
-              </w:rPr>
-              <w:t>-1</w:t>
-            </w:r>
-            <w:r>
-              <w:rPr>
-                <w:rFonts w:asciiTheme="minorBidi" w:hAnsiTheme="minorBidi" w:cstheme="minorBidi"/>
-                <w:sz w:val="24"/>
-              </w:rPr>
-              <w:t>1</w:t>
-            </w:r>
-            <w:r>
-              <w:rPr>
-                <w:rFonts w:asciiTheme="minorBidi" w:hAnsiTheme="minorBidi" w:cstheme="minorBidi"/>
-                <w:sz w:val="24"/>
-              </w:rPr>
-              <w:t>:</w:t>
-            </w:r>
-            <w:r>
-              <w:rPr>
-                <w:rFonts w:asciiTheme="minorBidi" w:hAnsiTheme="minorBidi" w:cstheme="minorBidi"/>
-                <w:sz w:val="24"/>
-              </w:rPr>
-              <w:t>00</w:t>
-            </w:r>
-          </w:p>
-        </w:tc>
-        <w:tc>
-          <w:tcPr>
-            <w:tcW w:w="479" w:type="pct"/>
+            <w:tcW w:w="577" w:type="pct"/>
+          </w:tcPr>
+          <w:p>
+            <w:pPr>
+              <w:spacing w:line="276" w:lineRule="auto"/>
+              <w:rPr>
+                <w:rFonts w:asciiTheme="minorBidi" w:hAnsiTheme="minorBidi" w:cstheme="minorBidi"/>
+                <w:sz w:val="24"/>
+              </w:rPr>
+            </w:pPr>
+            <w:r>
+              <w:rPr>
+                <w:rFonts w:asciiTheme="minorBidi" w:hAnsiTheme="minorBidi" w:cstheme="minorBidi"/>
+                <w:sz w:val="24"/>
+              </w:rPr>
+              <w:t>10:50-11:00</w:t>
+            </w:r>
+          </w:p>
+        </w:tc>
+        <w:tc>
+          <w:tcPr>
+            <w:tcW w:w="428" w:type="pct"/>
           </w:tcPr>
           <w:p>
             <w:pPr>
@@ -2193,7 +2165,7 @@
         </w:tc>
         <w:tc>
           <w:tcPr>
-            <w:tcW w:w="840" w:type="pct"/>
+            <w:tcW w:w="725" w:type="pct"/>
           </w:tcPr>
           <w:p>
             <w:pPr>
@@ -2214,7 +2186,7 @@
         </w:tc>
         <w:tc>
           <w:tcPr>
-            <w:tcW w:w="710" w:type="pct"/>
+            <w:tcW w:w="612" w:type="pct"/>
           </w:tcPr>
           <w:p>
             <w:pPr>
@@ -2235,7 +2207,7 @@
         </w:tc>
         <w:tc>
           <w:tcPr>
-            <w:tcW w:w="745" w:type="pct"/>
+            <w:tcW w:w="643" w:type="pct"/>
           </w:tcPr>
           <w:p>
             <w:pPr>
@@ -2256,7 +2228,7 @@
         </w:tc>
         <w:tc>
           <w:tcPr>
-            <w:tcW w:w="779" w:type="pct"/>
+            <w:tcW w:w="672" w:type="pct"/>
           </w:tcPr>
           <w:p>
             <w:pPr>
@@ -2272,32 +2244,67 @@
                 <w:sz w:val="24"/>
               </w:rPr>
               <w:t xml:space="preserve">Write what they learnt in </w:t>
+            </w:r>
+            <w:proofErr w:type="spellStart"/>
+            <w:r>
+              <w:rPr>
+                <w:rFonts w:asciiTheme="minorBidi" w:hAnsiTheme="minorBidi" w:cstheme="minorBidi"/>
+                <w:sz w:val="24"/>
+              </w:rPr>
+              <w:t>padlet</w:t>
+            </w:r>
+            <w:proofErr w:type="spellEnd"/>
+          </w:p>
+        </w:tc>
+        <w:tc>
+          <w:tcPr>
+            <w:tcW w:w="671" w:type="pct"/>
+          </w:tcPr>
+          <w:p>
+            <w:pPr>
+              <w:spacing w:line="276" w:lineRule="auto"/>
+              <w:rPr>
+                <w:rFonts w:asciiTheme="minorBidi" w:hAnsiTheme="minorBidi" w:cstheme="minorBidi"/>
+                <w:sz w:val="24"/>
+              </w:rPr>
+            </w:pPr>
+            <w:r>
+              <w:rPr>
+                <w:rFonts w:asciiTheme="minorBidi" w:hAnsiTheme="minorBidi" w:cstheme="minorBidi"/>
+                <w:sz w:val="24"/>
+              </w:rPr>
+              <w:t>Padlet</w:t>
+            </w:r>
+          </w:p>
+        </w:tc>
+        <w:tc>
+          <w:tcPr>
+            <w:tcW w:w="671" w:type="pct"/>
+          </w:tcPr>
+          <w:p>
+            <w:pPr>
+              <w:spacing w:line="276" w:lineRule="auto"/>
+              <w:rPr>
+                <w:rFonts w:asciiTheme="minorBidi" w:hAnsiTheme="minorBidi" w:cstheme="minorBidi"/>
+                <w:sz w:val="24"/>
+              </w:rPr>
+            </w:pPr>
+            <w:r>
+              <w:rPr>
+                <w:rFonts w:asciiTheme="minorBidi" w:hAnsiTheme="minorBidi" w:cstheme="minorBidi"/>
+                <w:sz w:val="24"/>
+              </w:rPr>
+              <w:t>MS teams</w:t>
+            </w:r>
+            <w:r>
+              <w:rPr>
+                <w:rFonts w:asciiTheme="minorBidi" w:hAnsiTheme="minorBidi" w:cstheme="minorBidi"/>
+                <w:sz w:val="24"/>
+              </w:rPr>
+              <w:t xml:space="preserve"> ,</w:t>
             </w:r>
             <w:bookmarkStart w:id="0" w:name="_GoBack"/>
             <w:bookmarkEnd w:id="0"/>
-            <w:proofErr w:type="spellStart"/>
-            <w:r>
-              <w:rPr>
-                <w:rFonts w:asciiTheme="minorBidi" w:hAnsiTheme="minorBidi" w:cstheme="minorBidi"/>
-                <w:sz w:val="24"/>
-              </w:rPr>
-              <w:t>padlet</w:t>
-            </w:r>
-            <w:proofErr w:type="spellEnd"/>
-          </w:p>
-        </w:tc>
-        <w:tc>
-          <w:tcPr>
-            <w:tcW w:w="778" w:type="pct"/>
-          </w:tcPr>
-          <w:p>
-            <w:pPr>
-              <w:spacing w:line="276" w:lineRule="auto"/>
-              <w:rPr>
-                <w:rFonts w:asciiTheme="minorBidi" w:hAnsiTheme="minorBidi" w:cstheme="minorBidi"/>
-                <w:sz w:val="24"/>
-              </w:rPr>
-            </w:pPr>
             <w:r>
               <w:rPr>
                 <w:rFonts w:asciiTheme="minorBidi" w:hAnsiTheme="minorBidi" w:cstheme="minorBidi"/>
@@ -2375,6 +2382,11 @@
         <w:docPartUnique/>
       </w:docPartObj>
     </w:sdtPr>
+    <w:sdtEndPr>
+      <w:rPr>
+        <w:rStyle w:val="PageNumber"/>
+      </w:rPr>
+    </w:sdtEndPr>
     <w:sdtContent>
       <w:p>
         <w:pPr>
@@ -2426,6 +2438,11 @@
         <w:docPartUnique/>
       </w:docPartObj>
     </w:sdtPr>
+    <w:sdtEndPr>
+      <w:rPr>
+        <w:rStyle w:val="PageNumber"/>
+      </w:rPr>
+    </w:sdtEndPr>
     <w:sdtContent>
       <w:p>
         <w:pPr>

</xml_diff>